<commit_message>
adjusted the word doc
</commit_message>
<xml_diff>
--- a/wordoc.docx
+++ b/wordoc.docx
@@ -34,8 +34,28 @@
           <w:lang w:val="nl-BE"/>
         </w:rPr>
       </w:pPr>
+    </w:p>
+    <w:p>
+      <w:pPr>
+        <w:rPr>
+          <w:lang w:val="nl-BE"/>
+        </w:rPr>
+      </w:pPr>
+      <w:r>
+        <w:rPr>
+          <w:lang w:val="nl-BE"/>
+        </w:rPr>
+        <w:t>fdsqfqsdfsdqfsdqfqsdfqsd</w:t>
+      </w:r>
       <w:bookmarkStart w:id="0" w:name="_GoBack"/>
       <w:bookmarkEnd w:id="0"/>
+    </w:p>
+    <w:p>
+      <w:pPr>
+        <w:rPr>
+          <w:lang w:val="nl-BE"/>
+        </w:rPr>
+      </w:pPr>
     </w:p>
     <w:sectPr>
       <w:pgSz w:w="12240" w:h="15840"/>

</xml_diff>